<commit_message>
Minor updates to documenation
Corrected a few typos and oversights in the documenation
</commit_message>
<xml_diff>
--- a/Network Module Reprogram Doc- Code Rev 20201116 0256.docx
+++ b/Network Module Reprogram Doc- Code Rev 20201116 0256.docx
@@ -79,6 +79,20 @@
           <w:b/>
         </w:rPr>
         <w:t>Code Rev 20201116 0256 and higher</w:t>
+      </w:r>
+    </w:p>
+    <w:p>
+      <w:pPr>
+        <w:jc w:val="center"/>
+        <w:rPr>
+          <w:b/>
+        </w:rPr>
+      </w:pPr>
+      <w:r>
+        <w:rPr>
+          <w:b/>
+        </w:rPr>
+        <w:t>Document revised Nov 19, 2020</w:t>
       </w:r>
     </w:p>
     <w:p>
@@ -504,6 +518,44 @@
         <w:t>Fixed several corner case bugs in the web server code that were causing anomalous behavior in browsers.</w:t>
       </w:r>
     </w:p>
+    <w:p>
+      <w:r>
+        <w:t>November 19, 2020 – Minor edits to this document;</w:t>
+      </w:r>
+    </w:p>
+    <w:p>
+      <w:pPr>
+        <w:numPr>
+          <w:ilvl w:val="0"/>
+          <w:numId w:val="12"/>
+        </w:numPr>
+      </w:pPr>
+      <w:r>
+        <w:t>Corrected the screen shot for the MQTT IO Control page</w:t>
+      </w:r>
+    </w:p>
+    <w:p>
+      <w:pPr>
+        <w:numPr>
+          <w:ilvl w:val="0"/>
+          <w:numId w:val="12"/>
+        </w:numPr>
+      </w:pPr>
+      <w:r>
+        <w:t>Changed text to indicate that Full Duplex worked with some unmanaged switches, but not all.</w:t>
+      </w:r>
+    </w:p>
+    <w:p>
+      <w:pPr>
+        <w:numPr>
+          <w:ilvl w:val="0"/>
+          <w:numId w:val="12"/>
+        </w:numPr>
+      </w:pPr>
+      <w:r>
+        <w:t>Added that you can use “all” to turn all relays on or off with MQTT.</w:t>
+      </w:r>
+    </w:p>
     <w:p/>
     <w:p>
       <w:r>
@@ -589,6 +641,7 @@
         <w:r>
           <w:rPr>
             <w:noProof/>
+            <w:webHidden/>
           </w:rPr>
         </w:r>
         <w:r>
@@ -656,6 +709,7 @@
         <w:r>
           <w:rPr>
             <w:noProof/>
+            <w:webHidden/>
           </w:rPr>
         </w:r>
         <w:r>
@@ -723,6 +777,7 @@
         <w:r>
           <w:rPr>
             <w:noProof/>
+            <w:webHidden/>
           </w:rPr>
         </w:r>
         <w:r>
@@ -790,6 +845,7 @@
         <w:r>
           <w:rPr>
             <w:noProof/>
+            <w:webHidden/>
           </w:rPr>
         </w:r>
         <w:r>
@@ -857,6 +913,7 @@
         <w:r>
           <w:rPr>
             <w:noProof/>
+            <w:webHidden/>
           </w:rPr>
         </w:r>
         <w:r>
@@ -924,6 +981,7 @@
         <w:r>
           <w:rPr>
             <w:noProof/>
+            <w:webHidden/>
           </w:rPr>
         </w:r>
         <w:r>
@@ -991,6 +1049,7 @@
         <w:r>
           <w:rPr>
             <w:noProof/>
+            <w:webHidden/>
           </w:rPr>
         </w:r>
         <w:r>
@@ -1058,6 +1117,7 @@
         <w:r>
           <w:rPr>
             <w:noProof/>
+            <w:webHidden/>
           </w:rPr>
         </w:r>
         <w:r>
@@ -1125,6 +1185,7 @@
         <w:r>
           <w:rPr>
             <w:noProof/>
+            <w:webHidden/>
           </w:rPr>
         </w:r>
         <w:r>
@@ -1192,6 +1253,7 @@
         <w:r>
           <w:rPr>
             <w:noProof/>
+            <w:webHidden/>
           </w:rPr>
         </w:r>
         <w:r>
@@ -1259,6 +1321,7 @@
         <w:r>
           <w:rPr>
             <w:noProof/>
+            <w:webHidden/>
           </w:rPr>
         </w:r>
         <w:r>
@@ -1326,6 +1389,7 @@
         <w:r>
           <w:rPr>
             <w:noProof/>
+            <w:webHidden/>
           </w:rPr>
         </w:r>
         <w:r>
@@ -1393,6 +1457,7 @@
         <w:r>
           <w:rPr>
             <w:noProof/>
+            <w:webHidden/>
           </w:rPr>
         </w:r>
         <w:r>
@@ -1460,6 +1525,7 @@
         <w:r>
           <w:rPr>
             <w:noProof/>
+            <w:webHidden/>
           </w:rPr>
         </w:r>
         <w:r>
@@ -1527,6 +1593,7 @@
         <w:r>
           <w:rPr>
             <w:noProof/>
+            <w:webHidden/>
           </w:rPr>
         </w:r>
         <w:r>
@@ -1594,6 +1661,7 @@
         <w:r>
           <w:rPr>
             <w:noProof/>
+            <w:webHidden/>
           </w:rPr>
         </w:r>
         <w:r>
@@ -1661,6 +1729,7 @@
         <w:r>
           <w:rPr>
             <w:noProof/>
+            <w:webHidden/>
           </w:rPr>
         </w:r>
         <w:r>
@@ -1728,6 +1797,7 @@
         <w:r>
           <w:rPr>
             <w:noProof/>
+            <w:webHidden/>
           </w:rPr>
         </w:r>
         <w:r>
@@ -1795,6 +1865,7 @@
         <w:r>
           <w:rPr>
             <w:noProof/>
+            <w:webHidden/>
           </w:rPr>
         </w:r>
         <w:r>
@@ -1862,6 +1933,7 @@
         <w:r>
           <w:rPr>
             <w:noProof/>
+            <w:webHidden/>
           </w:rPr>
         </w:r>
         <w:r>
@@ -1929,6 +2001,7 @@
         <w:r>
           <w:rPr>
             <w:noProof/>
+            <w:webHidden/>
           </w:rPr>
         </w:r>
         <w:r>
@@ -3208,8 +3281,8 @@
     <w:p>
       <w:r>
         <w:pict>
-          <v:shape id="_x0000_i1044" type="#_x0000_t75" style="width:417pt;height:355.5pt">
-            <v:imagedata r:id="rId20" o:title=""/>
+          <v:shape id="_x0000_i1044" type="#_x0000_t75" style="width:428.25pt;height:341.25pt">
+            <v:imagedata r:id="rId25" o:title=""/>
           </v:shape>
         </w:pict>
       </w:r>
@@ -3287,7 +3360,7 @@
       <w:r>
         <w:pict>
           <v:shape id="_x0000_i1045" type="#_x0000_t75" style="width:429.75pt;height:373.5pt">
-            <v:imagedata r:id="rId25" o:title=""/>
+            <v:imagedata r:id="rId26" o:title=""/>
           </v:shape>
         </w:pict>
       </w:r>
@@ -3418,7 +3491,7 @@
       <w:r>
         <w:pict>
           <v:shape id="_x0000_i1047" type="#_x0000_t75" style="width:428.25pt;height:320.25pt">
-            <v:imagedata r:id="rId26" o:title=""/>
+            <v:imagedata r:id="rId27" o:title=""/>
           </v:shape>
         </w:pict>
       </w:r>
@@ -3605,7 +3678,7 @@
         <w:t xml:space="preserve">. </w:t>
       </w:r>
       <w:r>
-        <w:t>However, experimentation showed that both Full and Half Duplex worked with the limited number of unmanaged switches on hand. Problems were only found running Half Duplex with the Cisco managed switch.</w:t>
+        <w:t>However, experimentation showed that both Full and Half Duplex worked with some unmanaged switches, but not with others. Problems were always found running Half Duplex with the Cisco managed switch.</w:t>
       </w:r>
     </w:p>
     <w:p>
@@ -3654,7 +3727,7 @@
         <w:t xml:space="preserve">ull </w:t>
       </w:r>
       <w:r>
-        <w:t>Duplex operation … even though our testing did not show that to be the case. Of course we had a limited number of switches and this might be an issue on some other switch.</w:t>
+        <w:t>Duplex operation … even though our testing did not always show that to be the case. Of course we had a limited number of switches and this might be an issue on some other switch.</w:t>
       </w:r>
     </w:p>
     <w:p>
@@ -3748,7 +3821,7 @@
       <w:r>
         <w:pict>
           <v:shape id="_x0000_i1048" type="#_x0000_t75" style="width:222pt;height:105pt">
-            <v:imagedata r:id="rId27" o:title=""/>
+            <v:imagedata r:id="rId28" o:title=""/>
           </v:shape>
         </w:pict>
       </w:r>
@@ -3911,7 +3984,7 @@
       <w:r>
         <w:pict>
           <v:shape id="_x0000_i1049" type="#_x0000_t75" style="width:209.25pt;height:19.5pt">
-            <v:imagedata r:id="rId28" o:title=""/>
+            <v:imagedata r:id="rId29" o:title=""/>
           </v:shape>
         </w:pict>
       </w:r>
@@ -4525,6 +4598,14 @@
     </w:p>
     <w:p>
       <w:pPr>
+        <w:ind w:left="1440"/>
+      </w:pPr>
+      <w:r>
+        <w:t>You can also use the Payload “all” to turn all relays on.</w:t>
+      </w:r>
+    </w:p>
+    <w:p>
+      <w:pPr>
         <w:ind w:left="720"/>
       </w:pPr>
     </w:p>
@@ -4555,6 +4636,14 @@
       </w:pPr>
       <w:r>
         <w:t>Where &lt;output #&gt; = 01 to 08. The result will be that the corresponding output (relay) will turn off.</w:t>
+      </w:r>
+    </w:p>
+    <w:p>
+      <w:pPr>
+        <w:ind w:left="1440"/>
+      </w:pPr>
+      <w:r>
+        <w:t>You can also use the Payload “all” to turn all relays off.</w:t>
       </w:r>
     </w:p>
     <w:p>
@@ -4711,54 +4800,11 @@
       <w:r>
         <w:pict>
           <v:shape id="_x0000_i1050" type="#_x0000_t75" style="width:424.5pt;height:280.5pt">
-            <v:imagedata r:id="rId29" o:title=""/>
-          </v:shape>
-        </w:pict>
-      </w:r>
-    </w:p>
-    <w:p>
-      <w:r>
-        <w:br w:type="page"/>
-      </w:r>
-    </w:p>
-    <w:p>
-      <w:r>
-        <w:rPr>
-          <w:b/>
-        </w:rPr>
-        <w:t>2) Buy the Programmer:</w:t>
-      </w:r>
-      <w:r>
-        <w:t xml:space="preserve"> Purchase a ST-Link V2 (see photo). If you are patient you can get one from China in about a month for about $3.50. Or in less than a week from within the US for about $6.00 (assuming you are in North America). Price estimates are as of June 2020. Search on Google, Amazon, eBay, etc.</w:t>
-      </w:r>
-    </w:p>
-    <w:p/>
-    <w:p>
-      <w:r>
-        <w:t>The ST-Link V2 is required to reprogram the Network Module. It is a USB to SWIM interface module supported by free software from STMicroelectronics. You’ll need a four wire Dupont cable if you don’t already have one. Some sellers ship the module with a cable. The Dupont cable is just a simple four wire cable with female push connectors on each end (as shown in the photo below).</w:t>
-      </w:r>
-    </w:p>
-    <w:p/>
-    <w:p>
-      <w:r>
-        <w:t>The ST-Link V2 modules come in several colors so pick the color you like.</w:t>
-      </w:r>
-    </w:p>
-    <w:p/>
-    <w:p/>
-    <w:p>
-      <w:pPr>
-        <w:jc w:val="center"/>
-      </w:pPr>
-      <w:r>
-        <w:pict>
-          <v:shape id="_x0000_i1051" type="#_x0000_t75" style="width:261.75pt;height:243.75pt">
             <v:imagedata r:id="rId30" o:title=""/>
           </v:shape>
         </w:pict>
       </w:r>
     </w:p>
-    <w:p/>
     <w:p>
       <w:r>
         <w:br w:type="page"/>
@@ -4769,6 +4815,49 @@
         <w:rPr>
           <w:b/>
         </w:rPr>
+        <w:t>2) Buy the Programmer:</w:t>
+      </w:r>
+      <w:r>
+        <w:t xml:space="preserve"> Purchase a ST-Link V2 (see photo). If you are patient you can get one from China in about a month for about $3.50. Or in less than a week from within the US for about $6.00 (assuming you are in North America). Price estimates are as of June 2020. Search on Google, Amazon, eBay, etc.</w:t>
+      </w:r>
+    </w:p>
+    <w:p/>
+    <w:p>
+      <w:r>
+        <w:t>The ST-Link V2 is required to reprogram the Network Module. It is a USB to SWIM interface module supported by free software from STMicroelectronics. You’ll need a four wire Dupont cable if you don’t already have one. Some sellers ship the module with a cable. The Dupont cable is just a simple four wire cable with female push connectors on each end (as shown in the photo below).</w:t>
+      </w:r>
+    </w:p>
+    <w:p/>
+    <w:p>
+      <w:r>
+        <w:t>The ST-Link V2 modules come in several colors so pick the color you like.</w:t>
+      </w:r>
+    </w:p>
+    <w:p/>
+    <w:p/>
+    <w:p>
+      <w:pPr>
+        <w:jc w:val="center"/>
+      </w:pPr>
+      <w:r>
+        <w:pict>
+          <v:shape id="_x0000_i1051" type="#_x0000_t75" style="width:261.75pt;height:243.75pt">
+            <v:imagedata r:id="rId31" o:title=""/>
+          </v:shape>
+        </w:pict>
+      </w:r>
+    </w:p>
+    <w:p/>
+    <w:p>
+      <w:r>
+        <w:br w:type="page"/>
+      </w:r>
+    </w:p>
+    <w:p>
+      <w:r>
+        <w:rPr>
+          <w:b/>
+        </w:rPr>
         <w:t xml:space="preserve">3) Obtain </w:t>
       </w:r>
       <w:r>
@@ -4803,7 +4892,7 @@
       <w:r>
         <w:t xml:space="preserve">You'll find the above at </w:t>
       </w:r>
-      <w:hyperlink r:id="rId31" w:history="1">
+      <w:hyperlink r:id="rId32" w:history="1">
         <w:r>
           <w:rPr>
             <w:rStyle w:val="Hyperlink"/>
@@ -4832,7 +4921,7 @@
       <w:r>
         <w:t xml:space="preserve">You'll find the above at </w:t>
       </w:r>
-      <w:hyperlink r:id="rId32" w:history="1">
+      <w:hyperlink r:id="rId33" w:history="1">
         <w:r>
           <w:rPr>
             <w:rStyle w:val="Hyperlink"/>
@@ -5244,120 +5333,80 @@
       <w:r>
         <w:pict>
           <v:shape id="_x0000_i1052" type="#_x0000_t75" style="width:454.5pt;height:18pt">
-            <v:imagedata r:id="rId33" o:title=""/>
-          </v:shape>
-        </w:pict>
-      </w:r>
-    </w:p>
-    <w:p/>
-    <w:p>
-      <w:r>
-        <w:t>I use NotePad++ and have it set to show the CR/LF at the end of the line. If you use NotePad as your text editor you won’t see that.</w:t>
-      </w:r>
-    </w:p>
-    <w:p>
-      <w:pPr>
-        <w:rPr>
-          <w:b/>
-        </w:rPr>
-      </w:pPr>
-      <w:r>
-        <w:br w:type="page"/>
-      </w:r>
-      <w:r>
-        <w:rPr>
-          <w:b/>
-        </w:rPr>
-        <w:t>Telling STVP where your files are:</w:t>
-      </w:r>
-    </w:p>
-    <w:p/>
-    <w:p>
-      <w:r>
-        <w:t>Since your User name on your Windows machine is probably not "Mike" you'll need to start STVP, click on "</w:t>
-      </w:r>
-      <w:r>
-        <w:rPr>
-          <w:b/>
-        </w:rPr>
-        <w:t>Project/Open</w:t>
-      </w:r>
-      <w:r>
-        <w:t xml:space="preserve">", and browse for the .stp file that you copied to your </w:t>
-      </w:r>
-      <w:r>
-        <w:rPr>
-          <w:b/>
-        </w:rPr>
-        <w:t>Documents/…</w:t>
-      </w:r>
-      <w:r>
-        <w:t xml:space="preserve"> directory. Once you open the project file STVP should automatically load the .sx file from that same directory.</w:t>
-      </w:r>
-    </w:p>
-    <w:p/>
-    <w:p/>
-    <w:p/>
-    <w:p>
-      <w:pPr>
-        <w:rPr>
-          <w:b/>
-        </w:rPr>
-      </w:pPr>
-      <w:r>
-        <w:rPr>
-          <w:b/>
-        </w:rPr>
-        <w:t>Setting up ST-Link Communication:</w:t>
-      </w:r>
-    </w:p>
-    <w:p/>
-    <w:p>
-      <w:r>
-        <w:t>The project file contains various settings that enable the ST-Link V2 to communicate with your target board. They should already be set for you, but just in case the following is how I had them set:</w:t>
-      </w:r>
-    </w:p>
-    <w:p/>
-    <w:p>
-      <w:r>
-        <w:t>Under “</w:t>
-      </w:r>
-      <w:r>
-        <w:rPr>
-          <w:b/>
-        </w:rPr>
-        <w:t>Edit/Preferences</w:t>
-      </w:r>
-      <w:r>
-        <w:t>”:</w:t>
-      </w:r>
-    </w:p>
-    <w:p/>
-    <w:p>
-      <w:r>
-        <w:pict>
-          <v:shape id="_x0000_i1053" type="#_x0000_t75" style="width:363.75pt;height:169.5pt">
             <v:imagedata r:id="rId34" o:title=""/>
           </v:shape>
         </w:pict>
       </w:r>
     </w:p>
     <w:p/>
-    <w:p/>
-    <w:p/>
-    <w:p>
-      <w:pPr>
-        <w:jc w:val="center"/>
-      </w:pPr>
-      <w:r>
-        <w:t>(Continued)</w:t>
-      </w:r>
-    </w:p>
-    <w:p>
+    <w:p>
+      <w:r>
+        <w:t>I use NotePad++ and have it set to show the CR/LF at the end of the line. If you use NotePad as your text editor you won’t see that.</w:t>
+      </w:r>
+    </w:p>
+    <w:p>
+      <w:pPr>
+        <w:rPr>
+          <w:b/>
+        </w:rPr>
+      </w:pPr>
       <w:r>
         <w:br w:type="page"/>
       </w:r>
-    </w:p>
+      <w:r>
+        <w:rPr>
+          <w:b/>
+        </w:rPr>
+        <w:t>Telling STVP where your files are:</w:t>
+      </w:r>
+    </w:p>
+    <w:p/>
+    <w:p>
+      <w:r>
+        <w:t>Since your User name on your Windows machine is probably not "Mike" you'll need to start STVP, click on "</w:t>
+      </w:r>
+      <w:r>
+        <w:rPr>
+          <w:b/>
+        </w:rPr>
+        <w:t>Project/Open</w:t>
+      </w:r>
+      <w:r>
+        <w:t xml:space="preserve">", and browse for the .stp file that you copied to your </w:t>
+      </w:r>
+      <w:r>
+        <w:rPr>
+          <w:b/>
+        </w:rPr>
+        <w:t>Documents/…</w:t>
+      </w:r>
+      <w:r>
+        <w:t xml:space="preserve"> directory. Once you open the project file STVP should automatically load the .sx file from that same directory.</w:t>
+      </w:r>
+    </w:p>
+    <w:p/>
+    <w:p/>
+    <w:p/>
+    <w:p>
+      <w:pPr>
+        <w:rPr>
+          <w:b/>
+        </w:rPr>
+      </w:pPr>
+      <w:r>
+        <w:rPr>
+          <w:b/>
+        </w:rPr>
+        <w:t>Setting up ST-Link Communication:</w:t>
+      </w:r>
+    </w:p>
+    <w:p/>
+    <w:p>
+      <w:r>
+        <w:t>The project file contains various settings that enable the ST-Link V2 to communicate with your target board. They should already be set for you, but just in case the following is how I had them set:</w:t>
+      </w:r>
+    </w:p>
+    <w:p/>
     <w:p>
       <w:r>
         <w:t>Under “</w:t>
@@ -5366,17 +5415,17 @@
         <w:rPr>
           <w:b/>
         </w:rPr>
-        <w:t>Configure/Configure ST Visual Programmer</w:t>
-      </w:r>
-      <w:r>
-        <w:t>”</w:t>
+        <w:t>Edit/Preferences</w:t>
+      </w:r>
+      <w:r>
+        <w:t>”:</w:t>
       </w:r>
     </w:p>
     <w:p/>
     <w:p>
       <w:r>
         <w:pict>
-          <v:shape id="_x0000_i1054" type="#_x0000_t75" style="width:427.5pt;height:372pt">
+          <v:shape id="_x0000_i1053" type="#_x0000_t75" style="width:363.75pt;height:169.5pt">
             <v:imagedata r:id="rId35" o:title=""/>
           </v:shape>
         </w:pict>
@@ -5384,118 +5433,139 @@
     </w:p>
     <w:p/>
     <w:p/>
-    <w:p>
-      <w:r>
-        <w:t>If the above looks OK you are ready to program the Network Module.</w:t>
-      </w:r>
-    </w:p>
-    <w:p/>
-    <w:p/>
-    <w:p/>
-    <w:p>
-      <w:pPr>
-        <w:rPr>
-          <w:b/>
-        </w:rPr>
-      </w:pPr>
+    <w:p/>
+    <w:p>
+      <w:pPr>
+        <w:jc w:val="center"/>
+      </w:pPr>
+      <w:r>
+        <w:t>(Continued)</w:t>
+      </w:r>
+    </w:p>
+    <w:p>
       <w:r>
         <w:br w:type="page"/>
       </w:r>
-      <w:r>
-        <w:rPr>
-          <w:b/>
-        </w:rPr>
-        <w:t>Setting up the Hardware to allow programming:</w:t>
-      </w:r>
-    </w:p>
-    <w:p/>
-    <w:p>
-      <w:r>
-        <w:t>First, attach the ST-Link V2 to your Network Module as follows:</w:t>
+    </w:p>
+    <w:p>
+      <w:r>
+        <w:t>Under “</w:t>
+      </w:r>
+      <w:r>
+        <w:rPr>
+          <w:b/>
+        </w:rPr>
+        <w:t>Configure/Configure ST Visual Programmer</w:t>
+      </w:r>
+      <w:r>
+        <w:t>”</w:t>
       </w:r>
     </w:p>
     <w:p/>
     <w:p>
       <w:r>
         <w:pict>
-          <v:shape id="_x0000_i1055" type="#_x0000_t75" style="width:420pt;height:206.25pt">
+          <v:shape id="_x0000_i1054" type="#_x0000_t75" style="width:427.5pt;height:372pt">
             <v:imagedata r:id="rId36" o:title=""/>
           </v:shape>
         </w:pict>
       </w:r>
     </w:p>
     <w:p/>
-    <w:p>
-      <w:r>
-        <w:t>Apply power to your Network Module. You should be using a 5V power supply connected to the power pins on the Network Module.</w:t>
-      </w:r>
-    </w:p>
-    <w:p/>
-    <w:p>
-      <w:r>
-        <w:t>Plug the ST-Link V2 into your PC USB port.</w:t>
-      </w:r>
-    </w:p>
-    <w:p/>
-    <w:p>
-      <w:r>
-        <w:t>If STVP is not already running, start it now.</w:t>
-      </w:r>
-    </w:p>
-    <w:p/>
-    <w:p>
-      <w:r>
-        <w:t xml:space="preserve">If the NetworkModule.stp project is not already loaded, load it now (click on </w:t>
-      </w:r>
-      <w:r>
-        <w:rPr>
-          <w:b/>
-        </w:rPr>
-        <w:t>"Project/Open"</w:t>
-      </w:r>
-      <w:r>
-        <w:t xml:space="preserve">, and browse for the .stp file that you copied to your </w:t>
-      </w:r>
-      <w:r>
-        <w:rPr>
-          <w:b/>
-        </w:rPr>
-        <w:t>Documents/…</w:t>
-      </w:r>
-      <w:r>
-        <w:t xml:space="preserve"> directory). Give it 10 or 20 seconds to load the .sx file.</w:t>
-      </w:r>
-    </w:p>
-    <w:p/>
-    <w:p>
-      <w:r>
-        <w:t>If you see “out of range” messages like the following this is NOT an error. It would have been nice if the messages were more informative, but they are just telling you that the indicated addresses are in non-programmable areas of the chip during program load. The addresses shown are typically in EEPROM and RAM.</w:t>
+    <w:p/>
+    <w:p>
+      <w:r>
+        <w:t>If the above looks OK you are ready to program the Network Module.</w:t>
+      </w:r>
+    </w:p>
+    <w:p/>
+    <w:p/>
+    <w:p/>
+    <w:p>
+      <w:pPr>
+        <w:rPr>
+          <w:b/>
+        </w:rPr>
+      </w:pPr>
+      <w:r>
+        <w:br w:type="page"/>
+      </w:r>
+      <w:r>
+        <w:rPr>
+          <w:b/>
+        </w:rPr>
+        <w:t>Setting up the Hardware to allow programming:</w:t>
+      </w:r>
+    </w:p>
+    <w:p/>
+    <w:p>
+      <w:r>
+        <w:t>First, attach the ST-Link V2 to your Network Module as follows:</w:t>
       </w:r>
     </w:p>
     <w:p/>
     <w:p>
       <w:r>
         <w:pict>
-          <v:shape id="_x0000_i1056" type="#_x0000_t75" style="width:423.75pt;height:71.25pt">
+          <v:shape id="_x0000_i1055" type="#_x0000_t75" style="width:420pt;height:206.25pt">
             <v:imagedata r:id="rId37" o:title=""/>
           </v:shape>
         </w:pict>
       </w:r>
     </w:p>
     <w:p/>
-    <w:p/>
-    <w:p/>
-    <w:p/>
-    <w:p/>
-    <w:p>
-      <w:r>
-        <w:t>Once the program is successfully loaded in the programmer you will see a message like this (although the checksum will likely be different than what you see here).</w:t>
-      </w:r>
-    </w:p>
+    <w:p>
+      <w:r>
+        <w:t>Apply power to your Network Module. You should be using a 5V power supply connected to the power pins on the Network Module.</w:t>
+      </w:r>
+    </w:p>
+    <w:p/>
+    <w:p>
+      <w:r>
+        <w:t>Plug the ST-Link V2 into your PC USB port.</w:t>
+      </w:r>
+    </w:p>
+    <w:p/>
+    <w:p>
+      <w:r>
+        <w:t>If STVP is not already running, start it now.</w:t>
+      </w:r>
+    </w:p>
+    <w:p/>
+    <w:p>
+      <w:r>
+        <w:t xml:space="preserve">If the NetworkModule.stp project is not already loaded, load it now (click on </w:t>
+      </w:r>
+      <w:r>
+        <w:rPr>
+          <w:b/>
+        </w:rPr>
+        <w:t>"Project/Open"</w:t>
+      </w:r>
+      <w:r>
+        <w:t xml:space="preserve">, and browse for the .stp file that you copied to your </w:t>
+      </w:r>
+      <w:r>
+        <w:rPr>
+          <w:b/>
+        </w:rPr>
+        <w:t>Documents/…</w:t>
+      </w:r>
+      <w:r>
+        <w:t xml:space="preserve"> directory). Give it 10 or 20 seconds to load the .sx file.</w:t>
+      </w:r>
+    </w:p>
+    <w:p/>
+    <w:p>
+      <w:r>
+        <w:t>If you see “out of range” messages like the following this is NOT an error. It would have been nice if the messages were more informative, but they are just telling you that the indicated addresses are in non-programmable areas of the chip during program load. The addresses shown are typically in EEPROM and RAM.</w:t>
+      </w:r>
+    </w:p>
+    <w:p/>
     <w:p>
       <w:r>
         <w:pict>
-          <v:shape id="_x0000_i1057" type="#_x0000_t75" style="width:420pt;height:39.75pt">
+          <v:shape id="_x0000_i1056" type="#_x0000_t75" style="width:423.75pt;height:71.25pt">
             <v:imagedata r:id="rId38" o:title=""/>
           </v:shape>
         </w:pict>
@@ -5507,44 +5577,14 @@
     <w:p/>
     <w:p/>
     <w:p>
-      <w:pPr>
-        <w:rPr>
-          <w:b/>
-        </w:rPr>
-      </w:pPr>
-      <w:r>
-        <w:rPr>
-          <w:b/>
-        </w:rPr>
-        <w:t>Clear the ROP Bit:</w:t>
-      </w:r>
-    </w:p>
-    <w:p/>
-    <w:p>
-      <w:r>
-        <w:t>If this is the first time you are programming your Network Module you will need to clear the Read Out Protection (ROP) bit. If you don’t clear the ROP any attempt to program the Network Module will give you a “This device is protected” message. How to clear the ROP bit:</w:t>
-      </w:r>
-    </w:p>
-    <w:p/>
-    <w:p>
-      <w:r>
-        <w:t>In the STVP main window click on the “</w:t>
-      </w:r>
-      <w:r>
-        <w:rPr>
-          <w:b/>
-        </w:rPr>
-        <w:t>Option Byte</w:t>
-      </w:r>
-      <w:r>
-        <w:t>” tab</w:t>
-      </w:r>
-    </w:p>
-    <w:p/>
+      <w:r>
+        <w:t>Once the program is successfully loaded in the programmer you will see a message like this (although the checksum will likely be different than what you see here).</w:t>
+      </w:r>
+    </w:p>
     <w:p>
       <w:r>
         <w:pict>
-          <v:shape id="_x0000_i1058" type="#_x0000_t75" style="width:378pt;height:249pt">
+          <v:shape id="_x0000_i1057" type="#_x0000_t75" style="width:420pt;height:39.75pt">
             <v:imagedata r:id="rId39" o:title=""/>
           </v:shape>
         </w:pict>
@@ -5552,41 +5592,90 @@
     </w:p>
     <w:p/>
     <w:p/>
-    <w:p>
-      <w:pPr>
-        <w:jc w:val="center"/>
-      </w:pPr>
-      <w:r>
-        <w:t>(Continued)</w:t>
-      </w:r>
-    </w:p>
-    <w:p/>
-    <w:p>
-      <w:r>
-        <w:br w:type="page"/>
-        <w:t>Make sure “</w:t>
-      </w:r>
-      <w:r>
-        <w:rPr>
-          <w:b/>
-        </w:rPr>
-        <w:t>Read Out Protection OFF</w:t>
-      </w:r>
-      <w:r>
-        <w:t>” is selected in this drop down.</w:t>
+    <w:p/>
+    <w:p/>
+    <w:p/>
+    <w:p>
+      <w:pPr>
+        <w:rPr>
+          <w:b/>
+        </w:rPr>
+      </w:pPr>
+      <w:r>
+        <w:rPr>
+          <w:b/>
+        </w:rPr>
+        <w:t>Clear the ROP Bit:</w:t>
+      </w:r>
+    </w:p>
+    <w:p/>
+    <w:p>
+      <w:r>
+        <w:t>If this is the first time you are programming your Network Module you will need to clear the Read Out Protection (ROP) bit. If you don’t clear the ROP any attempt to program the Network Module will give you a “This device is protected” message. How to clear the ROP bit:</w:t>
+      </w:r>
+    </w:p>
+    <w:p/>
+    <w:p>
+      <w:r>
+        <w:t>In the STVP main window click on the “</w:t>
+      </w:r>
+      <w:r>
+        <w:rPr>
+          <w:b/>
+        </w:rPr>
+        <w:t>Option Byte</w:t>
+      </w:r>
+      <w:r>
+        <w:t>” tab</w:t>
       </w:r>
     </w:p>
     <w:p/>
     <w:p>
       <w:r>
         <w:pict>
-          <v:shape id="_x0000_i1059" type="#_x0000_t75" style="width:362.25pt;height:237.75pt">
+          <v:shape id="_x0000_i1058" type="#_x0000_t75" style="width:378pt;height:249pt">
             <v:imagedata r:id="rId40" o:title=""/>
           </v:shape>
         </w:pict>
       </w:r>
     </w:p>
     <w:p/>
+    <w:p/>
+    <w:p>
+      <w:pPr>
+        <w:jc w:val="center"/>
+      </w:pPr>
+      <w:r>
+        <w:t>(Continued)</w:t>
+      </w:r>
+    </w:p>
+    <w:p/>
+    <w:p>
+      <w:r>
+        <w:br w:type="page"/>
+        <w:t>Make sure “</w:t>
+      </w:r>
+      <w:r>
+        <w:rPr>
+          <w:b/>
+        </w:rPr>
+        <w:t>Read Out Protection OFF</w:t>
+      </w:r>
+      <w:r>
+        <w:t>” is selected in this drop down.</w:t>
+      </w:r>
+    </w:p>
+    <w:p/>
+    <w:p>
+      <w:r>
+        <w:pict>
+          <v:shape id="_x0000_i1059" type="#_x0000_t75" style="width:362.25pt;height:237.75pt">
+            <v:imagedata r:id="rId41" o:title=""/>
+          </v:shape>
+        </w:pict>
+      </w:r>
+    </w:p>
+    <w:p/>
     <w:p>
       <w:r>
         <w:t xml:space="preserve">Next click on </w:t>
@@ -5636,7 +5725,7 @@
       <w:r>
         <w:pict>
           <v:shape id="_x0000_i1060" type="#_x0000_t75" style="width:368.25pt;height:240.75pt">
-            <v:imagedata r:id="rId41" o:title=""/>
+            <v:imagedata r:id="rId42" o:title=""/>
           </v:shape>
         </w:pict>
       </w:r>
@@ -5786,7 +5875,7 @@
       <w:pPr>
         <w:ind w:left="720"/>
       </w:pPr>
-      <w:hyperlink r:id="rId42" w:history="1">
+      <w:hyperlink r:id="rId43" w:history="1">
         <w:r>
           <w:rPr>
             <w:rStyle w:val="Hyperlink"/>
@@ -5882,7 +5971,7 @@
       <w:pPr>
         <w:ind w:left="720"/>
       </w:pPr>
-      <w:hyperlink r:id="rId43" w:anchor="product-details" w:history="1">
+      <w:hyperlink r:id="rId44" w:anchor="product-details" w:history="1">
         <w:r>
           <w:rPr>
             <w:rStyle w:val="Hyperlink"/>
@@ -5945,7 +6034,7 @@
       <w:pPr>
         <w:ind w:left="720"/>
       </w:pPr>
-      <w:hyperlink r:id="rId44" w:history="1">
+      <w:hyperlink r:id="rId45" w:history="1">
         <w:r>
           <w:rPr>
             <w:rStyle w:val="Hyperlink"/>
@@ -6135,7 +6224,7 @@
       <w:r>
         <w:pict>
           <v:shape id="_x0000_i1061" type="#_x0000_t75" style="width:223.5pt;height:231.75pt">
-            <v:imagedata r:id="rId45" o:title=""/>
+            <v:imagedata r:id="rId46" o:title=""/>
           </v:shape>
         </w:pict>
       </w:r>
@@ -6161,7 +6250,7 @@
     </w:p>
     <w:p/>
     <w:p>
-      <w:hyperlink r:id="rId46" w:history="1">
+      <w:hyperlink r:id="rId47" w:history="1">
         <w:r>
           <w:rPr>
             <w:rStyle w:val="Hyperlink"/>
@@ -6323,7 +6412,7 @@
     <w:p>
       <w:pPr>
         <w:sectPr>
-          <w:footerReference w:type="default" r:id="rId47"/>
+          <w:footerReference w:type="default" r:id="rId48"/>
           <w:pgSz w:w="12240" w:h="15840"/>
           <w:pgMar w:top="1440" w:right="1800" w:bottom="1440" w:left="1800" w:header="720" w:footer="720" w:gutter="0"/>
           <w:cols w:space="720"/>
@@ -6338,7 +6427,7 @@
       <w:r>
         <w:pict>
           <v:shape id="_x0000_i1062" type="#_x0000_t75" style="width:708pt;height:393.75pt">
-            <v:imagedata r:id="rId48" o:title=""/>
+            <v:imagedata r:id="rId49" o:title=""/>
           </v:shape>
         </w:pict>
       </w:r>
@@ -6425,7 +6514,7 @@
       <w:r>
         <w:pict>
           <v:shape id="_x0000_i1063" type="#_x0000_t75" style="width:430.5pt;height:140.25pt">
-            <v:imagedata r:id="rId49" o:title=""/>
+            <v:imagedata r:id="rId50" o:title=""/>
           </v:shape>
         </w:pict>
       </w:r>
@@ -6458,7 +6547,7 @@
       <w:r>
         <w:pict>
           <v:shape id="_x0000_i1064" type="#_x0000_t75" style="width:429pt;height:142.5pt">
-            <v:imagedata r:id="rId50" o:title=""/>
+            <v:imagedata r:id="rId51" o:title=""/>
           </v:shape>
         </w:pict>
       </w:r>
@@ -6482,7 +6571,7 @@
       <w:r>
         <w:pict>
           <v:shape id="_x0000_i1065" type="#_x0000_t75" style="width:426.75pt;height:183pt">
-            <v:imagedata r:id="rId51" o:title=""/>
+            <v:imagedata r:id="rId52" o:title=""/>
           </v:shape>
         </w:pict>
       </w:r>
@@ -6517,7 +6606,7 @@
       <w:r>
         <w:pict>
           <v:shape id="_x0000_i1066" type="#_x0000_t75" style="width:305.25pt;height:212.25pt">
-            <v:imagedata r:id="rId52" o:title=""/>
+            <v:imagedata r:id="rId53" o:title=""/>
           </v:shape>
         </w:pict>
       </w:r>
@@ -6567,7 +6656,7 @@
       <w:r>
         <w:pict>
           <v:shape id="_x0000_i1067" type="#_x0000_t75" style="width:365.25pt;height:145.5pt">
-            <v:imagedata r:id="rId53" o:title=""/>
+            <v:imagedata r:id="rId54" o:title=""/>
           </v:shape>
         </w:pict>
       </w:r>
@@ -6681,7 +6770,7 @@
       <w:r>
         <w:pict>
           <v:shape id="_x0000_i1068" type="#_x0000_t75" style="width:372pt;height:147pt">
-            <v:imagedata r:id="rId54" o:title=""/>
+            <v:imagedata r:id="rId55" o:title=""/>
           </v:shape>
         </w:pict>
       </w:r>
@@ -6756,7 +6845,7 @@
       <w:r>
         <w:pict>
           <v:shape id="_x0000_i1069" type="#_x0000_t75" style="width:365.25pt;height:147pt">
-            <v:imagedata r:id="rId55" o:title=""/>
+            <v:imagedata r:id="rId56" o:title=""/>
           </v:shape>
         </w:pict>
       </w:r>
@@ -6956,17 +7045,6 @@
       <w:r>
         <w:pict>
           <v:shape id="_x0000_i1070" type="#_x0000_t75" style="width:193.5pt;height:229.5pt">
-            <v:imagedata r:id="rId56" o:title=""/>
-          </v:shape>
-        </w:pict>
-      </w:r>
-    </w:p>
-    <w:p/>
-    <w:p/>
-    <w:p>
-      <w:r>
-        <w:pict>
-          <v:shape id="_x0000_i1071" type="#_x0000_t75" style="width:223.5pt;height:220.5pt">
             <v:imagedata r:id="rId57" o:title=""/>
           </v:shape>
         </w:pict>
@@ -6977,8 +7055,19 @@
     <w:p>
       <w:r>
         <w:pict>
+          <v:shape id="_x0000_i1071" type="#_x0000_t75" style="width:223.5pt;height:220.5pt">
+            <v:imagedata r:id="rId58" o:title=""/>
+          </v:shape>
+        </w:pict>
+      </w:r>
+    </w:p>
+    <w:p/>
+    <w:p/>
+    <w:p>
+      <w:r>
+        <w:pict>
           <v:shape id="_x0000_i1072" type="#_x0000_t75" style="width:189.75pt;height:230.25pt">
-            <v:imagedata r:id="rId58" o:title=""/>
+            <v:imagedata r:id="rId59" o:title=""/>
           </v:shape>
         </w:pict>
       </w:r>
@@ -7657,7 +7746,7 @@
         </w:rPr>
         <w:t xml:space="preserve"> 2000, 2001, 2002, 2007, 2008 Free Software Foundation, Inc. &lt;</w:t>
       </w:r>
-      <w:hyperlink r:id="rId59" w:history="1">
+      <w:hyperlink r:id="rId60" w:history="1">
         <w:r>
           <w:rPr>
             <w:rFonts w:ascii="Helvetica"/>
@@ -8527,7 +8616,7 @@
         </w:rPr>
         <w:t xml:space="preserve">The Free Software Foundation may publish new, revised versions of the GNU Free Documentation License from time to time. Such new versions will be similar in spirit to the present version, but may differ in detail to address new problems or concerns. See </w:t>
       </w:r>
-      <w:hyperlink r:id="rId60" w:history="1">
+      <w:hyperlink r:id="rId61" w:history="1">
         <w:r>
           <w:rPr>
             <w:rFonts w:ascii="Helvetica"/>
@@ -8691,7 +8780,7 @@
         <w:rStyle w:val="PageNumber"/>
         <w:noProof/>
       </w:rPr>
-      <w:t>4</w:t>
+      <w:t>1</w:t>
     </w:r>
     <w:r>
       <w:rPr>

</xml_diff>

<commit_message>
Code Revision 20201202 1547 two fixes
FIxes for issues 3 and 9
</commit_message>
<xml_diff>
--- a/Network Module Reprogram Doc- Code Rev 20201116 0256.docx
+++ b/Network Module Reprogram Doc- Code Rev 20201116 0256.docx
@@ -92,7 +92,7 @@
         <w:rPr>
           <w:b/>
         </w:rPr>
-        <w:t>Document revised Nov 30, 2020</w:t>
+        <w:t>Document revised Dec 2, 2020</w:t>
       </w:r>
     </w:p>
     <w:p>
@@ -114,7 +114,7 @@
       </w:pPr>
       <w:bookmarkStart w:id="0" w:name="_Toc43528201"/>
       <w:bookmarkStart w:id="1" w:name="_Toc47296001"/>
-      <w:bookmarkStart w:id="2" w:name="_Toc57611887"/>
+      <w:bookmarkStart w:id="2" w:name="_Toc57791113"/>
       <w:r>
         <w:rPr>
           <w:sz w:val="40"/>
@@ -292,7 +292,7 @@
           <w:szCs w:val="40"/>
         </w:rPr>
       </w:pPr>
-      <w:bookmarkStart w:id="3" w:name="_Toc57611888"/>
+      <w:bookmarkStart w:id="3" w:name="_Toc57791114"/>
       <w:r>
         <w:rPr>
           <w:sz w:val="40"/>
@@ -320,7 +320,7 @@
       </w:pPr>
       <w:bookmarkStart w:id="4" w:name="_Toc43528202"/>
       <w:bookmarkStart w:id="5" w:name="_Toc47296002"/>
-      <w:bookmarkStart w:id="6" w:name="_Toc57611889"/>
+      <w:bookmarkStart w:id="6" w:name="_Toc57791115"/>
       <w:r>
         <w:rPr>
           <w:sz w:val="40"/>
@@ -368,7 +368,7 @@
           <w:sz w:val="40"/>
         </w:rPr>
       </w:pPr>
-      <w:bookmarkStart w:id="7" w:name="_Toc57611890"/>
+      <w:bookmarkStart w:id="7" w:name="_Toc57791116"/>
       <w:r>
         <w:rPr>
           <w:sz w:val="40"/>
@@ -686,6 +686,60 @@
         <w:t>Added section describing all the REST commands.</w:t>
       </w:r>
     </w:p>
+    <w:p>
+      <w:r>
+        <w:t>December 2, 2020</w:t>
+      </w:r>
+    </w:p>
+    <w:p>
+      <w:pPr>
+        <w:ind w:left="360"/>
+      </w:pPr>
+      <w:r>
+        <w:t>Code changes:</w:t>
+      </w:r>
+    </w:p>
+    <w:p>
+      <w:pPr>
+        <w:numPr>
+          <w:ilvl w:val="1"/>
+          <w:numId w:val="12"/>
+        </w:numPr>
+      </w:pPr>
+      <w:r>
+        <w:t>Fixed issue regarding browsers on multiple IP addresses.</w:t>
+      </w:r>
+    </w:p>
+    <w:p>
+      <w:pPr>
+        <w:numPr>
+          <w:ilvl w:val="1"/>
+          <w:numId w:val="12"/>
+        </w:numPr>
+      </w:pPr>
+      <w:r>
+        <w:t>Fixed issue regarding browser interference on page changes.</w:t>
+      </w:r>
+    </w:p>
+    <w:p>
+      <w:pPr>
+        <w:ind w:left="360"/>
+      </w:pPr>
+      <w:r>
+        <w:t>Document changes:</w:t>
+      </w:r>
+    </w:p>
+    <w:p>
+      <w:pPr>
+        <w:numPr>
+          <w:ilvl w:val="1"/>
+          <w:numId w:val="12"/>
+        </w:numPr>
+      </w:pPr>
+      <w:r>
+        <w:t>Added section to describe functional limitations (like number of browser sessions, browser interference).</w:t>
+      </w:r>
+    </w:p>
     <w:p/>
     <w:p>
       <w:r>
@@ -702,7 +756,7 @@
       </w:pPr>
       <w:bookmarkStart w:id="8" w:name="_Toc43528203"/>
       <w:bookmarkStart w:id="9" w:name="_Toc47296003"/>
-      <w:bookmarkStart w:id="10" w:name="_Toc57611891"/>
+      <w:bookmarkStart w:id="10" w:name="_Toc57791117"/>
       <w:r>
         <w:rPr>
           <w:sz w:val="40"/>
@@ -733,7 +787,7 @@
       <w:r>
         <w:fldChar w:fldCharType="separate"/>
       </w:r>
-      <w:hyperlink w:anchor="_Toc57611887" w:history="1">
+      <w:hyperlink w:anchor="_Toc57791113" w:history="1">
         <w:r>
           <w:rPr>
             <w:rStyle w:val="Hyperlink"/>
@@ -760,7 +814,7 @@
             <w:noProof/>
             <w:webHidden/>
           </w:rPr>
-          <w:instrText xml:space="preserve"> PAGEREF _Toc57611887 \h </w:instrText>
+          <w:instrText xml:space="preserve"> PAGEREF _Toc57791113 \h </w:instrText>
         </w:r>
         <w:r>
           <w:rPr>
@@ -800,7 +854,7 @@
           <w:noProof/>
         </w:rPr>
       </w:pPr>
-      <w:hyperlink w:anchor="_Toc57611888" w:history="1">
+      <w:hyperlink w:anchor="_Toc57791114" w:history="1">
         <w:r>
           <w:rPr>
             <w:rStyle w:val="Hyperlink"/>
@@ -827,7 +881,7 @@
             <w:noProof/>
             <w:webHidden/>
           </w:rPr>
-          <w:instrText xml:space="preserve"> PAGEREF _Toc57611888 \h </w:instrText>
+          <w:instrText xml:space="preserve"> PAGEREF _Toc57791114 \h </w:instrText>
         </w:r>
         <w:r>
           <w:rPr>
@@ -867,7 +921,7 @@
           <w:noProof/>
         </w:rPr>
       </w:pPr>
-      <w:hyperlink w:anchor="_Toc57611889" w:history="1">
+      <w:hyperlink w:anchor="_Toc57791115" w:history="1">
         <w:r>
           <w:rPr>
             <w:rStyle w:val="Hyperlink"/>
@@ -894,7 +948,7 @@
             <w:noProof/>
             <w:webHidden/>
           </w:rPr>
-          <w:instrText xml:space="preserve"> PAGEREF _Toc57611889 \h </w:instrText>
+          <w:instrText xml:space="preserve"> PAGEREF _Toc57791115 \h </w:instrText>
         </w:r>
         <w:r>
           <w:rPr>
@@ -934,7 +988,7 @@
           <w:noProof/>
         </w:rPr>
       </w:pPr>
-      <w:hyperlink w:anchor="_Toc57611890" w:history="1">
+      <w:hyperlink w:anchor="_Toc57791116" w:history="1">
         <w:r>
           <w:rPr>
             <w:rStyle w:val="Hyperlink"/>
@@ -961,7 +1015,7 @@
             <w:noProof/>
             <w:webHidden/>
           </w:rPr>
-          <w:instrText xml:space="preserve"> PAGEREF _Toc57611890 \h </w:instrText>
+          <w:instrText xml:space="preserve"> PAGEREF _Toc57791116 \h </w:instrText>
         </w:r>
         <w:r>
           <w:rPr>
@@ -1001,7 +1055,7 @@
           <w:noProof/>
         </w:rPr>
       </w:pPr>
-      <w:hyperlink w:anchor="_Toc57611891" w:history="1">
+      <w:hyperlink w:anchor="_Toc57791117" w:history="1">
         <w:r>
           <w:rPr>
             <w:rStyle w:val="Hyperlink"/>
@@ -1028,7 +1082,7 @@
             <w:noProof/>
             <w:webHidden/>
           </w:rPr>
-          <w:instrText xml:space="preserve"> PAGEREF _Toc57611891 \h </w:instrText>
+          <w:instrText xml:space="preserve"> PAGEREF _Toc57791117 \h </w:instrText>
         </w:r>
         <w:r>
           <w:rPr>
@@ -1068,7 +1122,7 @@
           <w:noProof/>
         </w:rPr>
       </w:pPr>
-      <w:hyperlink w:anchor="_Toc57611892" w:history="1">
+      <w:hyperlink w:anchor="_Toc57791118" w:history="1">
         <w:r>
           <w:rPr>
             <w:rStyle w:val="Hyperlink"/>
@@ -1095,7 +1149,7 @@
             <w:noProof/>
             <w:webHidden/>
           </w:rPr>
-          <w:instrText xml:space="preserve"> PAGEREF _Toc57611892 \h </w:instrText>
+          <w:instrText xml:space="preserve"> PAGEREF _Toc57791118 \h </w:instrText>
         </w:r>
         <w:r>
           <w:rPr>
@@ -1135,7 +1189,7 @@
           <w:noProof/>
         </w:rPr>
       </w:pPr>
-      <w:hyperlink w:anchor="_Toc57611893" w:history="1">
+      <w:hyperlink w:anchor="_Toc57791119" w:history="1">
         <w:r>
           <w:rPr>
             <w:rStyle w:val="Hyperlink"/>
@@ -1162,7 +1216,7 @@
             <w:noProof/>
             <w:webHidden/>
           </w:rPr>
-          <w:instrText xml:space="preserve"> PAGEREF _Toc57611893 \h </w:instrText>
+          <w:instrText xml:space="preserve"> PAGEREF _Toc57791119 \h </w:instrText>
         </w:r>
         <w:r>
           <w:rPr>
@@ -1202,7 +1256,7 @@
           <w:noProof/>
         </w:rPr>
       </w:pPr>
-      <w:hyperlink w:anchor="_Toc57611894" w:history="1">
+      <w:hyperlink w:anchor="_Toc57791120" w:history="1">
         <w:r>
           <w:rPr>
             <w:rStyle w:val="Hyperlink"/>
@@ -1229,7 +1283,7 @@
             <w:noProof/>
             <w:webHidden/>
           </w:rPr>
-          <w:instrText xml:space="preserve"> PAGEREF _Toc57611894 \h </w:instrText>
+          <w:instrText xml:space="preserve"> PAGEREF _Toc57791120 \h </w:instrText>
         </w:r>
         <w:r>
           <w:rPr>
@@ -1269,7 +1323,7 @@
           <w:noProof/>
         </w:rPr>
       </w:pPr>
-      <w:hyperlink w:anchor="_Toc57611895" w:history="1">
+      <w:hyperlink w:anchor="_Toc57791121" w:history="1">
         <w:r>
           <w:rPr>
             <w:rStyle w:val="Hyperlink"/>
@@ -1296,7 +1350,7 @@
             <w:noProof/>
             <w:webHidden/>
           </w:rPr>
-          <w:instrText xml:space="preserve"> PAGEREF _Toc57611895 \h </w:instrText>
+          <w:instrText xml:space="preserve"> PAGEREF _Toc57791121 \h </w:instrText>
         </w:r>
         <w:r>
           <w:rPr>
@@ -1336,7 +1390,7 @@
           <w:noProof/>
         </w:rPr>
       </w:pPr>
-      <w:hyperlink w:anchor="_Toc57611896" w:history="1">
+      <w:hyperlink w:anchor="_Toc57791122" w:history="1">
         <w:r>
           <w:rPr>
             <w:rStyle w:val="Hyperlink"/>
@@ -1363,7 +1417,7 @@
             <w:noProof/>
             <w:webHidden/>
           </w:rPr>
-          <w:instrText xml:space="preserve"> PAGEREF _Toc57611896 \h </w:instrText>
+          <w:instrText xml:space="preserve"> PAGEREF _Toc57791122 \h </w:instrText>
         </w:r>
         <w:r>
           <w:rPr>
@@ -1403,7 +1457,7 @@
           <w:noProof/>
         </w:rPr>
       </w:pPr>
-      <w:hyperlink w:anchor="_Toc57611897" w:history="1">
+      <w:hyperlink w:anchor="_Toc57791123" w:history="1">
         <w:r>
           <w:rPr>
             <w:rStyle w:val="Hyperlink"/>
@@ -1430,7 +1484,7 @@
             <w:noProof/>
             <w:webHidden/>
           </w:rPr>
-          <w:instrText xml:space="preserve"> PAGEREF _Toc57611897 \h </w:instrText>
+          <w:instrText xml:space="preserve"> PAGEREF _Toc57791123 \h </w:instrText>
         </w:r>
         <w:r>
           <w:rPr>
@@ -1470,7 +1524,7 @@
           <w:noProof/>
         </w:rPr>
       </w:pPr>
-      <w:hyperlink w:anchor="_Toc57611898" w:history="1">
+      <w:hyperlink w:anchor="_Toc57791124" w:history="1">
         <w:r>
           <w:rPr>
             <w:rStyle w:val="Hyperlink"/>
@@ -1497,7 +1551,7 @@
             <w:noProof/>
             <w:webHidden/>
           </w:rPr>
-          <w:instrText xml:space="preserve"> PAGEREF _Toc57611898 \h </w:instrText>
+          <w:instrText xml:space="preserve"> PAGEREF _Toc57791124 \h </w:instrText>
         </w:r>
         <w:r>
           <w:rPr>
@@ -1537,7 +1591,7 @@
           <w:noProof/>
         </w:rPr>
       </w:pPr>
-      <w:hyperlink w:anchor="_Toc57611899" w:history="1">
+      <w:hyperlink w:anchor="_Toc57791125" w:history="1">
         <w:r>
           <w:rPr>
             <w:rStyle w:val="Hyperlink"/>
@@ -1564,7 +1618,7 @@
             <w:noProof/>
             <w:webHidden/>
           </w:rPr>
-          <w:instrText xml:space="preserve"> PAGEREF _Toc57611899 \h </w:instrText>
+          <w:instrText xml:space="preserve"> PAGEREF _Toc57791125 \h </w:instrText>
         </w:r>
         <w:r>
           <w:rPr>
@@ -1604,7 +1658,7 @@
           <w:noProof/>
         </w:rPr>
       </w:pPr>
-      <w:hyperlink w:anchor="_Toc57611900" w:history="1">
+      <w:hyperlink w:anchor="_Toc57791126" w:history="1">
         <w:r>
           <w:rPr>
             <w:rStyle w:val="Hyperlink"/>
@@ -1631,7 +1685,7 @@
             <w:noProof/>
             <w:webHidden/>
           </w:rPr>
-          <w:instrText xml:space="preserve"> PAGEREF _Toc57611900 \h </w:instrText>
+          <w:instrText xml:space="preserve"> PAGEREF _Toc57791126 \h </w:instrText>
         </w:r>
         <w:r>
           <w:rPr>
@@ -1671,12 +1725,79 @@
           <w:noProof/>
         </w:rPr>
       </w:pPr>
-      <w:hyperlink w:anchor="_Toc57611901" w:history="1">
+      <w:hyperlink w:anchor="_Toc57791127" w:history="1">
         <w:r>
           <w:rPr>
             <w:rStyle w:val="Hyperlink"/>
             <w:noProof/>
           </w:rPr>
+          <w:t>Functional Limitations</w:t>
+        </w:r>
+        <w:r>
+          <w:rPr>
+            <w:noProof/>
+            <w:webHidden/>
+          </w:rPr>
+          <w:tab/>
+        </w:r>
+        <w:r>
+          <w:rPr>
+            <w:noProof/>
+            <w:webHidden/>
+          </w:rPr>
+          <w:fldChar w:fldCharType="begin" w:fldLock="1"/>
+        </w:r>
+        <w:r>
+          <w:rPr>
+            <w:noProof/>
+            <w:webHidden/>
+          </w:rPr>
+          <w:instrText xml:space="preserve"> PAGEREF _Toc57791127 \h </w:instrText>
+        </w:r>
+        <w:r>
+          <w:rPr>
+            <w:noProof/>
+          </w:rPr>
+        </w:r>
+        <w:r>
+          <w:rPr>
+            <w:noProof/>
+            <w:webHidden/>
+          </w:rPr>
+          <w:fldChar w:fldCharType="separate"/>
+        </w:r>
+        <w:r>
+          <w:rPr>
+            <w:noProof/>
+            <w:webHidden/>
+          </w:rPr>
+          <w:t>42</w:t>
+        </w:r>
+        <w:r>
+          <w:rPr>
+            <w:noProof/>
+            <w:webHidden/>
+          </w:rPr>
+          <w:fldChar w:fldCharType="end"/>
+        </w:r>
+      </w:hyperlink>
+    </w:p>
+    <w:p>
+      <w:pPr>
+        <w:pStyle w:val="TOC1"/>
+        <w:tabs>
+          <w:tab w:val="right" w:leader="dot" w:pos="8630"/>
+        </w:tabs>
+        <w:rPr>
+          <w:noProof/>
+        </w:rPr>
+      </w:pPr>
+      <w:hyperlink w:anchor="_Toc57791128" w:history="1">
+        <w:r>
+          <w:rPr>
+            <w:rStyle w:val="Hyperlink"/>
+            <w:noProof/>
+          </w:rPr>
           <w:t>Programming the Module</w:t>
         </w:r>
         <w:r>
@@ -1698,7 +1819,7 @@
             <w:noProof/>
             <w:webHidden/>
           </w:rPr>
-          <w:instrText xml:space="preserve"> PAGEREF _Toc57611901 \h </w:instrText>
+          <w:instrText xml:space="preserve"> PAGEREF _Toc57791128 \h </w:instrText>
         </w:r>
         <w:r>
           <w:rPr>
@@ -1717,7 +1838,7 @@
             <w:noProof/>
             <w:webHidden/>
           </w:rPr>
-          <w:t>42</w:t>
+          <w:t>44</w:t>
         </w:r>
         <w:r>
           <w:rPr>
@@ -1738,7 +1859,7 @@
           <w:noProof/>
         </w:rPr>
       </w:pPr>
-      <w:hyperlink w:anchor="_Toc57611902" w:history="1">
+      <w:hyperlink w:anchor="_Toc57791129" w:history="1">
         <w:r>
           <w:rPr>
             <w:rStyle w:val="Hyperlink"/>
@@ -1765,7 +1886,7 @@
             <w:noProof/>
             <w:webHidden/>
           </w:rPr>
-          <w:instrText xml:space="preserve"> PAGEREF _Toc57611902 \h </w:instrText>
+          <w:instrText xml:space="preserve"> PAGEREF _Toc57791129 \h </w:instrText>
         </w:r>
         <w:r>
           <w:rPr>
@@ -1784,7 +1905,7 @@
             <w:noProof/>
             <w:webHidden/>
           </w:rPr>
-          <w:t>53</w:t>
+          <w:t>55</w:t>
         </w:r>
         <w:r>
           <w:rPr>
@@ -1805,7 +1926,7 @@
           <w:noProof/>
         </w:rPr>
       </w:pPr>
-      <w:hyperlink w:anchor="_Toc57611903" w:history="1">
+      <w:hyperlink w:anchor="_Toc57791130" w:history="1">
         <w:r>
           <w:rPr>
             <w:rStyle w:val="Hyperlink"/>
@@ -1832,7 +1953,7 @@
             <w:noProof/>
             <w:webHidden/>
           </w:rPr>
-          <w:instrText xml:space="preserve"> PAGEREF _Toc57611903 \h </w:instrText>
+          <w:instrText xml:space="preserve"> PAGEREF _Toc57791130 \h </w:instrText>
         </w:r>
         <w:r>
           <w:rPr>
@@ -1851,7 +1972,7 @@
             <w:noProof/>
             <w:webHidden/>
           </w:rPr>
-          <w:t>54</w:t>
+          <w:t>56</w:t>
         </w:r>
         <w:r>
           <w:rPr>
@@ -1872,7 +1993,7 @@
           <w:noProof/>
         </w:rPr>
       </w:pPr>
-      <w:hyperlink w:anchor="_Toc57611904" w:history="1">
+      <w:hyperlink w:anchor="_Toc57791131" w:history="1">
         <w:r>
           <w:rPr>
             <w:rStyle w:val="Hyperlink"/>
@@ -1899,7 +2020,7 @@
             <w:noProof/>
             <w:webHidden/>
           </w:rPr>
-          <w:instrText xml:space="preserve"> PAGEREF _Toc57611904 \h </w:instrText>
+          <w:instrText xml:space="preserve"> PAGEREF _Toc57791131 \h </w:instrText>
         </w:r>
         <w:r>
           <w:rPr>
@@ -1918,7 +2039,7 @@
             <w:noProof/>
             <w:webHidden/>
           </w:rPr>
-          <w:t>55</w:t>
+          <w:t>57</w:t>
         </w:r>
         <w:r>
           <w:rPr>
@@ -1939,7 +2060,7 @@
           <w:noProof/>
         </w:rPr>
       </w:pPr>
-      <w:hyperlink w:anchor="_Toc57611905" w:history="1">
+      <w:hyperlink w:anchor="_Toc57791132" w:history="1">
         <w:r>
           <w:rPr>
             <w:rStyle w:val="Hyperlink"/>
@@ -1966,7 +2087,7 @@
             <w:noProof/>
             <w:webHidden/>
           </w:rPr>
-          <w:instrText xml:space="preserve"> PAGEREF _Toc57611905 \h </w:instrText>
+          <w:instrText xml:space="preserve"> PAGEREF _Toc57791132 \h </w:instrText>
         </w:r>
         <w:r>
           <w:rPr>
@@ -1985,7 +2106,7 @@
             <w:noProof/>
             <w:webHidden/>
           </w:rPr>
-          <w:t>57</w:t>
+          <w:t>59</w:t>
         </w:r>
         <w:r>
           <w:rPr>
@@ -2006,7 +2127,7 @@
           <w:noProof/>
         </w:rPr>
       </w:pPr>
-      <w:hyperlink w:anchor="_Toc57611906" w:history="1">
+      <w:hyperlink w:anchor="_Toc57791133" w:history="1">
         <w:r>
           <w:rPr>
             <w:rStyle w:val="Hyperlink"/>
@@ -2033,7 +2154,7 @@
             <w:noProof/>
             <w:webHidden/>
           </w:rPr>
-          <w:instrText xml:space="preserve"> PAGEREF _Toc57611906 \h </w:instrText>
+          <w:instrText xml:space="preserve"> PAGEREF _Toc57791133 \h </w:instrText>
         </w:r>
         <w:r>
           <w:rPr>
@@ -2052,7 +2173,7 @@
             <w:noProof/>
             <w:webHidden/>
           </w:rPr>
-          <w:t>59</w:t>
+          <w:t>61</w:t>
         </w:r>
         <w:r>
           <w:rPr>
@@ -2073,7 +2194,7 @@
           <w:noProof/>
         </w:rPr>
       </w:pPr>
-      <w:hyperlink w:anchor="_Toc57611907" w:history="1">
+      <w:hyperlink w:anchor="_Toc57791134" w:history="1">
         <w:r>
           <w:rPr>
             <w:rStyle w:val="Hyperlink"/>
@@ -2100,7 +2221,7 @@
             <w:noProof/>
             <w:webHidden/>
           </w:rPr>
-          <w:instrText xml:space="preserve"> PAGEREF _Toc57611907 \h </w:instrText>
+          <w:instrText xml:space="preserve"> PAGEREF _Toc57791134 \h </w:instrText>
         </w:r>
         <w:r>
           <w:rPr>
@@ -2119,7 +2240,7 @@
             <w:noProof/>
             <w:webHidden/>
           </w:rPr>
-          <w:t>61</w:t>
+          <w:t>63</w:t>
         </w:r>
         <w:r>
           <w:rPr>
@@ -2140,7 +2261,7 @@
           <w:noProof/>
         </w:rPr>
       </w:pPr>
-      <w:hyperlink w:anchor="_Toc57611908" w:history="1">
+      <w:hyperlink w:anchor="_Toc57791135" w:history="1">
         <w:r>
           <w:rPr>
             <w:rStyle w:val="Hyperlink"/>
@@ -2167,7 +2288,7 @@
             <w:noProof/>
             <w:webHidden/>
           </w:rPr>
-          <w:instrText xml:space="preserve"> PAGEREF _Toc57611908 \h </w:instrText>
+          <w:instrText xml:space="preserve"> PAGEREF _Toc57791135 \h </w:instrText>
         </w:r>
         <w:r>
           <w:rPr>
@@ -2186,7 +2307,7 @@
             <w:noProof/>
             <w:webHidden/>
           </w:rPr>
-          <w:t>63</w:t>
+          <w:t>65</w:t>
         </w:r>
         <w:r>
           <w:rPr>
@@ -2207,7 +2328,7 @@
           <w:noProof/>
         </w:rPr>
       </w:pPr>
-      <w:hyperlink w:anchor="_Toc57611909" w:history="1">
+      <w:hyperlink w:anchor="_Toc57791136" w:history="1">
         <w:r>
           <w:rPr>
             <w:rStyle w:val="Hyperlink"/>
@@ -2234,7 +2355,7 @@
             <w:noProof/>
             <w:webHidden/>
           </w:rPr>
-          <w:instrText xml:space="preserve"> PAGEREF _Toc57611909 \h </w:instrText>
+          <w:instrText xml:space="preserve"> PAGEREF _Toc57791136 \h </w:instrText>
         </w:r>
         <w:r>
           <w:rPr>
@@ -2253,7 +2374,7 @@
             <w:noProof/>
             <w:webHidden/>
           </w:rPr>
-          <w:t>69</w:t>
+          <w:t>71</w:t>
         </w:r>
         <w:r>
           <w:rPr>
@@ -2274,7 +2395,7 @@
           <w:noProof/>
         </w:rPr>
       </w:pPr>
-      <w:hyperlink w:anchor="_Toc57611910" w:history="1">
+      <w:hyperlink w:anchor="_Toc57791137" w:history="1">
         <w:r>
           <w:rPr>
             <w:rStyle w:val="Hyperlink"/>
@@ -2301,7 +2422,7 @@
             <w:noProof/>
             <w:webHidden/>
           </w:rPr>
-          <w:instrText xml:space="preserve"> PAGEREF _Toc57611910 \h </w:instrText>
+          <w:instrText xml:space="preserve"> PAGEREF _Toc57791137 \h </w:instrText>
         </w:r>
         <w:r>
           <w:rPr>
@@ -2320,7 +2441,7 @@
             <w:noProof/>
             <w:webHidden/>
           </w:rPr>
-          <w:t>70</w:t>
+          <w:t>72</w:t>
         </w:r>
         <w:r>
           <w:rPr>
@@ -2341,7 +2462,7 @@
           <w:noProof/>
         </w:rPr>
       </w:pPr>
-      <w:hyperlink w:anchor="_Toc57611911" w:history="1">
+      <w:hyperlink w:anchor="_Toc57791138" w:history="1">
         <w:r>
           <w:rPr>
             <w:rStyle w:val="Hyperlink"/>
@@ -2368,7 +2489,7 @@
             <w:noProof/>
             <w:webHidden/>
           </w:rPr>
-          <w:instrText xml:space="preserve"> PAGEREF _Toc57611911 \h </w:instrText>
+          <w:instrText xml:space="preserve"> PAGEREF _Toc57791138 \h </w:instrText>
         </w:r>
         <w:r>
           <w:rPr>
@@ -2387,7 +2508,7 @@
             <w:noProof/>
             <w:webHidden/>
           </w:rPr>
-          <w:t>73</w:t>
+          <w:t>75</w:t>
         </w:r>
         <w:r>
           <w:rPr>
@@ -2420,7 +2541,7 @@
       </w:r>
       <w:bookmarkStart w:id="11" w:name="_Toc43528204"/>
       <w:bookmarkStart w:id="12" w:name="_Toc47296004"/>
-      <w:bookmarkStart w:id="13" w:name="_Toc57611892"/>
+      <w:bookmarkStart w:id="13" w:name="_Toc57791118"/>
       <w:r>
         <w:rPr>
           <w:sz w:val="40"/>
@@ -2776,7 +2897,7 @@
         <w:br w:type="page"/>
       </w:r>
       <w:bookmarkStart w:id="14" w:name="_Toc47296005"/>
-      <w:bookmarkStart w:id="15" w:name="_Toc57611893"/>
+      <w:bookmarkStart w:id="15" w:name="_Toc57791119"/>
       <w:r>
         <w:rPr>
           <w:sz w:val="40"/>
@@ -3225,7 +3346,7 @@
       <w:r>
         <w:br w:type="page"/>
       </w:r>
-      <w:bookmarkStart w:id="16" w:name="_Toc57611894"/>
+      <w:bookmarkStart w:id="16" w:name="_Toc57791120"/>
       <w:r>
         <w:rPr>
           <w:sz w:val="40"/>
@@ -3608,7 +3729,7 @@
       <w:r>
         <w:br w:type="page"/>
       </w:r>
-      <w:bookmarkStart w:id="17" w:name="_Toc57611895"/>
+      <w:bookmarkStart w:id="17" w:name="_Toc57791121"/>
       <w:r>
         <w:rPr>
           <w:sz w:val="40"/>
@@ -3912,7 +4033,7 @@
           <w:sz w:val="40"/>
         </w:rPr>
       </w:pPr>
-      <w:bookmarkStart w:id="18" w:name="_Toc57611896"/>
+      <w:bookmarkStart w:id="18" w:name="_Toc57791122"/>
       <w:r>
         <w:rPr>
           <w:sz w:val="40"/>
@@ -4218,7 +4339,7 @@
       <w:r>
         <w:br w:type="page"/>
       </w:r>
-      <w:bookmarkStart w:id="19" w:name="_Toc57611897"/>
+      <w:bookmarkStart w:id="19" w:name="_Toc57791123"/>
       <w:r>
         <w:rPr>
           <w:sz w:val="40"/>
@@ -4317,7 +4438,7 @@
           <w:sz w:val="40"/>
         </w:rPr>
       </w:pPr>
-      <w:bookmarkStart w:id="20" w:name="_Toc57611898"/>
+      <w:bookmarkStart w:id="20" w:name="_Toc57791124"/>
       <w:r>
         <w:rPr>
           <w:sz w:val="40"/>
@@ -4729,7 +4850,7 @@
           <w:sz w:val="40"/>
         </w:rPr>
       </w:pPr>
-      <w:bookmarkStart w:id="21" w:name="_Toc57611899"/>
+      <w:bookmarkStart w:id="21" w:name="_Toc57791125"/>
       <w:r>
         <w:rPr>
           <w:sz w:val="40"/>
@@ -5652,7 +5773,7 @@
       <w:r>
         <w:br w:type="page"/>
       </w:r>
-      <w:bookmarkStart w:id="22" w:name="_Toc57611900"/>
+      <w:bookmarkStart w:id="22" w:name="_Toc57791126"/>
       <w:r>
         <w:rPr>
           <w:sz w:val="40"/>
@@ -5805,11 +5926,12 @@
     <w:p/>
     <w:p/>
     <w:p>
+      <w:pPr>
+        <w:jc w:val="both"/>
+      </w:pPr>
       <w:r>
         <w:br w:type="page"/>
       </w:r>
-      <w:bookmarkStart w:id="23" w:name="_Toc43528205"/>
-      <w:bookmarkStart w:id="24" w:name="_Toc47296006"/>
     </w:p>
     <w:p>
       <w:pPr>
@@ -5819,16 +5941,148 @@
           <w:sz w:val="40"/>
         </w:rPr>
       </w:pPr>
-      <w:bookmarkStart w:id="25" w:name="_Toc57611901"/>
+      <w:bookmarkStart w:id="23" w:name="_Toc57791127"/>
       <w:r>
         <w:rPr>
           <w:sz w:val="40"/>
         </w:rPr>
+        <w:t>Functional Limitations</w:t>
+      </w:r>
+      <w:bookmarkEnd w:id="23"/>
+    </w:p>
+    <w:p/>
+    <w:p>
+      <w:r>
+        <w:t>The code space and RAM in the processor on the Network Module is extremely limited, so there are many functional limitations that you would not expect on a device without these constraints. Some of the limitations to be aware of:</w:t>
+      </w:r>
+    </w:p>
+    <w:p/>
+    <w:p>
+      <w:pPr>
+        <w:numPr>
+          <w:ilvl w:val="0"/>
+          <w:numId w:val="12"/>
+        </w:numPr>
+      </w:pPr>
+      <w:r>
+        <w:t>Maximum number of TCP Connections: 4. Implications: Each browser session and MQTT connection requires a TCP Connection. If you are running a non-MQTT build of the code you could connect up to 4 browsers to the device at one time. If you are running an MQTT build of the code you could also have up to 3 browser sessions connected.</w:t>
+      </w:r>
+    </w:p>
+    <w:p/>
+    <w:p>
+      <w:pPr>
+        <w:numPr>
+          <w:ilvl w:val="0"/>
+          <w:numId w:val="12"/>
+        </w:numPr>
+      </w:pPr>
+      <w:r>
+        <w:t>Multiple browsers connected at the same time CAN interfere with each other. For instance, multiple browsers attempting to make configuration changes at the same time can cause unexpected results, particularly if Save is clicked on both browsers at the same time. I recommend you select ONE browser to make configuration changes, and the other browsers should be used for monitoring. Or at least make sure you only make configuration changes on one browser at a time.</w:t>
+      </w:r>
+    </w:p>
+    <w:p/>
+    <w:p>
+      <w:pPr>
+        <w:numPr>
+          <w:ilvl w:val="0"/>
+          <w:numId w:val="12"/>
+        </w:numPr>
+      </w:pPr>
+      <w:r>
+        <w:t>Using the REST commands with a high repetition rate may slow the response time of the Network Module to the point that the browser interface becomes unusable. A suggestion for high repetition rates is to use the MQTT interface instead as it is more efficient than the HTML interface used by REST commands. Even so, you can push enough MQTT commands that the browsers might be unusable.</w:t>
+      </w:r>
+    </w:p>
+    <w:p>
+      <w:pPr>
+        <w:ind w:left="360"/>
+      </w:pPr>
+    </w:p>
+    <w:p>
+      <w:pPr>
+        <w:numPr>
+          <w:ilvl w:val="0"/>
+          <w:numId w:val="12"/>
+        </w:numPr>
+      </w:pPr>
+      <w:r>
+        <w:t>MQTT does not support SSL/TSL. There is insufficient code space to implement this functionality.</w:t>
+      </w:r>
+    </w:p>
+    <w:p/>
+    <w:p>
+      <w:pPr>
+        <w:numPr>
+          <w:ilvl w:val="0"/>
+          <w:numId w:val="12"/>
+        </w:numPr>
+      </w:pPr>
+      <w:r>
+        <w:t>Processing speed is very limited given the functions implemented, so I imagine it will be easy to over-run the Network Module with state change requests. The code is single threaded, so whatever function has been requested must be completed before the next can be addressed. More testing needs to be done to determine if packets are simply dropped (if too many received) or if there are cases where the module may stop functioning. So far I haven’t seen a “stopped functioning” scenario. If that were to occur a power cycle may be the only recovery option.</w:t>
+      </w:r>
+    </w:p>
+    <w:p/>
+    <w:p>
+      <w:pPr>
+        <w:numPr>
+          <w:ilvl w:val="0"/>
+          <w:numId w:val="12"/>
+        </w:numPr>
+      </w:pPr>
+      <w:r>
+        <w:t>There are very few “warnings” in the code to keep the user from creating bad configurations. The most concerning is that if you enable “Retain” for the power cycle output states AND you subject the device to rapid output state changes you run the risk of wearing out the EEPROM. Other situations likely only cause the device to lose contact with browsers or MQTT brokers (like mis-configuring IP addresses or Port numbers).</w:t>
+      </w:r>
+    </w:p>
+    <w:p/>
+    <w:p>
+      <w:pPr>
+        <w:numPr>
+          <w:ilvl w:val="1"/>
+          <w:numId w:val="12"/>
+        </w:numPr>
+      </w:pPr>
+      <w:r>
+        <w:t>IMPORTANT: “Retain” is ON by default to match the first release of the code. The anticipated usage scenario at the time of the first release was that output state changes would occur only via human interaction with a browser (therefore “infrequent changes”). Subsequent users have started implementing increasing automation, with some saying they may create many output changes per hour forever. In those “frequent output change’ scenarios I strongly recommend using  the “0” or “1” output power cycle control settings instead of “Retain” to eliminate the EEPROM wearout concern.</w:t>
+      </w:r>
+    </w:p>
+    <w:p>
+      <w:pPr>
+        <w:numPr>
+          <w:ilvl w:val="0"/>
+          <w:numId w:val="12"/>
+        </w:numPr>
+      </w:pPr>
+      <w:r>
+        <w:t xml:space="preserve">  </w:t>
+      </w:r>
+    </w:p>
+    <w:p/>
+    <w:p/>
+    <w:p/>
+    <w:p>
+      <w:r>
+        <w:br w:type="page"/>
+      </w:r>
+      <w:bookmarkStart w:id="24" w:name="_Toc43528205"/>
+      <w:bookmarkStart w:id="25" w:name="_Toc47296006"/>
+    </w:p>
+    <w:p>
+      <w:pPr>
+        <w:pStyle w:val="Heading1"/>
+        <w:jc w:val="center"/>
+        <w:rPr>
+          <w:sz w:val="40"/>
+        </w:rPr>
+      </w:pPr>
+      <w:bookmarkStart w:id="26" w:name="_Toc57791128"/>
+      <w:r>
+        <w:rPr>
+          <w:sz w:val="40"/>
+        </w:rPr>
         <w:t>Programming the Module</w:t>
       </w:r>
-      <w:bookmarkEnd w:id="23"/>
       <w:bookmarkEnd w:id="24"/>
       <w:bookmarkEnd w:id="25"/>
+      <w:bookmarkEnd w:id="26"/>
     </w:p>
     <w:p/>
     <w:p>
@@ -7026,9 +7280,9 @@
           <w:szCs w:val="40"/>
         </w:rPr>
       </w:pPr>
-      <w:bookmarkStart w:id="26" w:name="_Toc43528206"/>
-      <w:bookmarkStart w:id="27" w:name="_Toc47296007"/>
-      <w:bookmarkStart w:id="28" w:name="_Toc57611902"/>
+      <w:bookmarkStart w:id="27" w:name="_Toc43528206"/>
+      <w:bookmarkStart w:id="28" w:name="_Toc47296007"/>
+      <w:bookmarkStart w:id="29" w:name="_Toc57791129"/>
       <w:r>
         <w:rPr>
           <w:sz w:val="40"/>
@@ -7050,9 +7304,9 @@
         </w:rPr>
         <w:t xml:space="preserve"> Environment</w:t>
       </w:r>
-      <w:bookmarkEnd w:id="26"/>
       <w:bookmarkEnd w:id="27"/>
       <w:bookmarkEnd w:id="28"/>
+      <w:bookmarkEnd w:id="29"/>
     </w:p>
     <w:p/>
     <w:p>
@@ -7244,7 +7498,7 @@
           <w:sz w:val="40"/>
         </w:rPr>
       </w:pPr>
-      <w:bookmarkStart w:id="29" w:name="_Toc57611903"/>
+      <w:bookmarkStart w:id="30" w:name="_Toc57791130"/>
       <w:r>
         <w:rPr>
           <w:sz w:val="40"/>
@@ -7257,7 +7511,7 @@
         </w:rPr>
         <w:t>Compiling Different Configurations</w:t>
       </w:r>
-      <w:bookmarkEnd w:id="29"/>
+      <w:bookmarkEnd w:id="30"/>
     </w:p>
     <w:p/>
     <w:p>
@@ -7305,14 +7559,14 @@
           <w:sz w:val="40"/>
         </w:rPr>
       </w:pPr>
-      <w:bookmarkStart w:id="30" w:name="_Toc57611904"/>
+      <w:bookmarkStart w:id="31" w:name="_Toc57791131"/>
       <w:r>
         <w:rPr>
           <w:sz w:val="40"/>
         </w:rPr>
         <w:t>Location of EEPROM Variables</w:t>
       </w:r>
-      <w:bookmarkEnd w:id="30"/>
+      <w:bookmarkEnd w:id="31"/>
     </w:p>
     <w:p/>
     <w:p>
@@ -7375,14 +7629,14 @@
           <w:sz w:val="40"/>
         </w:rPr>
       </w:pPr>
-      <w:bookmarkStart w:id="31" w:name="_Toc57611905"/>
+      <w:bookmarkStart w:id="32" w:name="_Toc57791132"/>
       <w:r>
         <w:rPr>
           <w:sz w:val="40"/>
         </w:rPr>
         <w:t>Display Values vs Pin Logic Levels</w:t>
       </w:r>
-      <w:bookmarkEnd w:id="31"/>
+      <w:bookmarkEnd w:id="32"/>
     </w:p>
     <w:p/>
     <w:p>
@@ -7448,18 +7702,18 @@
           <w:sz w:val="40"/>
         </w:rPr>
       </w:pPr>
-      <w:bookmarkStart w:id="32" w:name="_Toc43528208"/>
-      <w:bookmarkStart w:id="33" w:name="_Toc47296009"/>
-      <w:bookmarkStart w:id="34" w:name="_Toc57611906"/>
+      <w:bookmarkStart w:id="33" w:name="_Toc43528208"/>
+      <w:bookmarkStart w:id="34" w:name="_Toc47296009"/>
+      <w:bookmarkStart w:id="35" w:name="_Toc57791133"/>
       <w:r>
         <w:rPr>
           <w:sz w:val="40"/>
         </w:rPr>
         <w:t>Network Module Schematic</w:t>
       </w:r>
-      <w:bookmarkEnd w:id="32"/>
       <w:bookmarkEnd w:id="33"/>
       <w:bookmarkEnd w:id="34"/>
+      <w:bookmarkEnd w:id="35"/>
     </w:p>
     <w:p/>
     <w:p>
@@ -7631,7 +7885,7 @@
           <w:szCs w:val="40"/>
         </w:rPr>
       </w:pPr>
-      <w:bookmarkStart w:id="35" w:name="_Toc57611907"/>
+      <w:bookmarkStart w:id="36" w:name="_Toc57791134"/>
       <w:r>
         <w:rPr>
           <w:sz w:val="40"/>
@@ -7639,7 +7893,7 @@
         </w:rPr>
         <w:t>Pinouts of the Configurations</w:t>
       </w:r>
-      <w:bookmarkEnd w:id="35"/>
+      <w:bookmarkEnd w:id="36"/>
     </w:p>
     <w:p/>
     <w:p>
@@ -7722,9 +7976,9 @@
           <w:sz w:val="40"/>
         </w:rPr>
       </w:pPr>
-      <w:bookmarkStart w:id="36" w:name="_Toc43528209"/>
-      <w:bookmarkStart w:id="37" w:name="_Toc47296010"/>
-      <w:bookmarkStart w:id="38" w:name="_Toc57611908"/>
+      <w:bookmarkStart w:id="37" w:name="_Toc43528209"/>
+      <w:bookmarkStart w:id="38" w:name="_Toc47296010"/>
+      <w:bookmarkStart w:id="39" w:name="_Toc57791135"/>
       <w:r>
         <w:rPr>
           <w:sz w:val="40"/>
@@ -7749,9 +8003,9 @@
         </w:rPr>
         <w:t>s</w:t>
       </w:r>
-      <w:bookmarkEnd w:id="36"/>
       <w:bookmarkEnd w:id="37"/>
       <w:bookmarkEnd w:id="38"/>
+      <w:bookmarkEnd w:id="39"/>
     </w:p>
     <w:p/>
     <w:p>
@@ -8181,7 +8435,7 @@
           <w:sz w:val="40"/>
         </w:rPr>
       </w:pPr>
-      <w:bookmarkStart w:id="39" w:name="_Toc57611909"/>
+      <w:bookmarkStart w:id="40" w:name="_Toc57791136"/>
       <w:r>
         <w:rPr>
           <w:sz w:val="40"/>
@@ -8194,7 +8448,7 @@
         </w:rPr>
         <w:t>Inputs</w:t>
       </w:r>
-      <w:bookmarkEnd w:id="39"/>
+      <w:bookmarkEnd w:id="40"/>
     </w:p>
     <w:p/>
     <w:p>
@@ -8290,9 +8544,9 @@
           <w:szCs w:val="40"/>
         </w:rPr>
       </w:pPr>
-      <w:bookmarkStart w:id="40" w:name="_Toc43528210"/>
-      <w:bookmarkStart w:id="41" w:name="_Toc47296011"/>
-      <w:bookmarkStart w:id="42" w:name="_Toc57611910"/>
+      <w:bookmarkStart w:id="41" w:name="_Toc43528210"/>
+      <w:bookmarkStart w:id="42" w:name="_Toc47296011"/>
+      <w:bookmarkStart w:id="43" w:name="_Toc57791137"/>
       <w:r>
         <w:rPr>
           <w:sz w:val="40"/>
@@ -8300,9 +8554,9 @@
         </w:rPr>
         <w:t>Code Credits</w:t>
       </w:r>
-      <w:bookmarkEnd w:id="40"/>
       <w:bookmarkEnd w:id="41"/>
       <w:bookmarkEnd w:id="42"/>
+      <w:bookmarkEnd w:id="43"/>
     </w:p>
     <w:p/>
     <w:p>
@@ -8867,9 +9121,9 @@
           <w:szCs w:val="40"/>
         </w:rPr>
       </w:pPr>
-      <w:bookmarkStart w:id="43" w:name="_Toc43528211"/>
-      <w:bookmarkStart w:id="44" w:name="_Toc47296012"/>
-      <w:bookmarkStart w:id="45" w:name="_Toc57611911"/>
+      <w:bookmarkStart w:id="44" w:name="_Toc43528211"/>
+      <w:bookmarkStart w:id="45" w:name="_Toc47296012"/>
+      <w:bookmarkStart w:id="46" w:name="_Toc57791138"/>
       <w:r>
         <w:rPr>
           <w:sz w:val="40"/>
@@ -8877,9 +9131,9 @@
         </w:rPr>
         <w:t>Documentation License Note</w:t>
       </w:r>
-      <w:bookmarkEnd w:id="43"/>
       <w:bookmarkEnd w:id="44"/>
       <w:bookmarkEnd w:id="45"/>
+      <w:bookmarkEnd w:id="46"/>
     </w:p>
     <w:p>
       <w:pPr>
@@ -9981,7 +10235,7 @@
         <w:rStyle w:val="PageNumber"/>
         <w:noProof/>
       </w:rPr>
-      <w:t>25</w:t>
+      <w:t>5</w:t>
     </w:r>
     <w:r>
       <w:rPr>

</xml_diff>